<commit_message>
Updated time for meeting
</commit_message>
<xml_diff>
--- a/Sprint 3/Meeting Minutes/LinkedOut_Sprint3_meeting1_2023-03-08.docx
+++ b/Sprint 3/Meeting Minutes/LinkedOut_Sprint3_meeting1_2023-03-08.docx
@@ -113,7 +113,13 @@
               <w:pStyle w:val="TableText"/>
             </w:pPr>
             <w:r>
-              <w:t>4 p.m. – 5:40 p.m.</w:t>
+              <w:t xml:space="preserve">4 p.m. – </w:t>
+            </w:r>
+            <w:r>
+              <w:t>6:20</w:t>
+            </w:r>
+            <w:r>
+              <w:t xml:space="preserve"> p.m.</w:t>
             </w:r>
           </w:p>
         </w:tc>
@@ -840,6 +846,7 @@
     <w:lsdException w:name="HTML Sample" w:semiHidden="1" w:unhideWhenUsed="1"/>
     <w:lsdException w:name="HTML Typewriter" w:semiHidden="1" w:unhideWhenUsed="1"/>
     <w:lsdException w:name="HTML Variable" w:semiHidden="1" w:unhideWhenUsed="1"/>
+    <w:lsdException w:name="Normal Table" w:semiHidden="1" w:unhideWhenUsed="1"/>
     <w:lsdException w:name="annotation subject" w:semiHidden="1" w:unhideWhenUsed="1"/>
     <w:lsdException w:name="No List" w:semiHidden="1" w:unhideWhenUsed="1"/>
     <w:lsdException w:name="Outline List 1" w:semiHidden="1" w:unhideWhenUsed="1"/>
@@ -882,8 +889,11 @@
     <w:lsdException w:name="Table Contemporary" w:semiHidden="1" w:unhideWhenUsed="1"/>
     <w:lsdException w:name="Table Elegant" w:semiHidden="1" w:unhideWhenUsed="1"/>
     <w:lsdException w:name="Table Professional" w:semiHidden="1" w:unhideWhenUsed="1"/>
+    <w:lsdException w:name="Table Subtle 1" w:semiHidden="1" w:unhideWhenUsed="1"/>
     <w:lsdException w:name="Table Subtle 2" w:semiHidden="1" w:unhideWhenUsed="1"/>
     <w:lsdException w:name="Table Web 1" w:semiHidden="1" w:unhideWhenUsed="1"/>
+    <w:lsdException w:name="Table Web 2" w:semiHidden="1" w:unhideWhenUsed="1"/>
+    <w:lsdException w:name="Table Web 3" w:semiHidden="1" w:unhideWhenUsed="1"/>
     <w:lsdException w:name="Balloon Text" w:semiHidden="1" w:unhideWhenUsed="1"/>
     <w:lsdException w:name="Table Grid" w:uiPriority="39"/>
     <w:lsdException w:name="Table Theme" w:semiHidden="1" w:unhideWhenUsed="1"/>

</xml_diff>